<commit_message>
Architecture Core & DataAccess added
Class Diagram updated
Ontwerpdocument updated with the latest changes

N-Tier Architecture added to the ASP.NET
</commit_message>
<xml_diff>
--- a/Ontwerpdocument OWL.docx
+++ b/Ontwerpdocument OWL.docx
@@ -192,7 +192,7 @@
           <w:r>
             <w:fldChar w:fldCharType="separate"/>
           </w:r>
-          <w:hyperlink w:anchor="_Toc161746380" w:history="1">
+          <w:hyperlink w:anchor="_Toc161910678" w:history="1">
             <w:r>
               <w:rPr>
                 <w:rStyle w:val="Hyperlink"/>
@@ -219,7 +219,7 @@
                 <w:noProof/>
                 <w:webHidden/>
               </w:rPr>
-              <w:instrText xml:space="preserve"> PAGEREF _Toc161746380 \h </w:instrText>
+              <w:instrText xml:space="preserve"> PAGEREF _Toc161910678 \h </w:instrText>
             </w:r>
             <w:r>
               <w:rPr>
@@ -265,7 +265,7 @@
               <w14:ligatures w14:val="standardContextual"/>
             </w:rPr>
           </w:pPr>
-          <w:hyperlink w:anchor="_Toc161746381" w:history="1">
+          <w:hyperlink w:anchor="_Toc161910679" w:history="1">
             <w:r>
               <w:rPr>
                 <w:rStyle w:val="Hyperlink"/>
@@ -292,7 +292,7 @@
                 <w:noProof/>
                 <w:webHidden/>
               </w:rPr>
-              <w:instrText xml:space="preserve"> PAGEREF _Toc161746381 \h </w:instrText>
+              <w:instrText xml:space="preserve"> PAGEREF _Toc161910679 \h </w:instrText>
             </w:r>
             <w:r>
               <w:rPr>
@@ -338,7 +338,7 @@
               <w14:ligatures w14:val="standardContextual"/>
             </w:rPr>
           </w:pPr>
-          <w:hyperlink w:anchor="_Toc161746382" w:history="1">
+          <w:hyperlink w:anchor="_Toc161910680" w:history="1">
             <w:r>
               <w:rPr>
                 <w:rStyle w:val="Hyperlink"/>
@@ -365,7 +365,7 @@
                 <w:noProof/>
                 <w:webHidden/>
               </w:rPr>
-              <w:instrText xml:space="preserve"> PAGEREF _Toc161746382 \h </w:instrText>
+              <w:instrText xml:space="preserve"> PAGEREF _Toc161910680 \h </w:instrText>
             </w:r>
             <w:r>
               <w:rPr>
@@ -411,7 +411,7 @@
               <w14:ligatures w14:val="standardContextual"/>
             </w:rPr>
           </w:pPr>
-          <w:hyperlink w:anchor="_Toc161746383" w:history="1">
+          <w:hyperlink w:anchor="_Toc161910681" w:history="1">
             <w:r>
               <w:rPr>
                 <w:rStyle w:val="Hyperlink"/>
@@ -438,7 +438,80 @@
                 <w:noProof/>
                 <w:webHidden/>
               </w:rPr>
-              <w:instrText xml:space="preserve"> PAGEREF _Toc161746383 \h </w:instrText>
+              <w:instrText xml:space="preserve"> PAGEREF _Toc161910681 \h </w:instrText>
+            </w:r>
+            <w:r>
+              <w:rPr>
+                <w:noProof/>
+                <w:webHidden/>
+              </w:rPr>
+            </w:r>
+            <w:r>
+              <w:rPr>
+                <w:noProof/>
+                <w:webHidden/>
+              </w:rPr>
+              <w:fldChar w:fldCharType="separate"/>
+            </w:r>
+            <w:r>
+              <w:rPr>
+                <w:noProof/>
+                <w:webHidden/>
+              </w:rPr>
+              <w:t>6</w:t>
+            </w:r>
+            <w:r>
+              <w:rPr>
+                <w:noProof/>
+                <w:webHidden/>
+              </w:rPr>
+              <w:fldChar w:fldCharType="end"/>
+            </w:r>
+          </w:hyperlink>
+        </w:p>
+        <w:p>
+          <w:pPr>
+            <w:pStyle w:val="Inhopg2"/>
+            <w:tabs>
+              <w:tab w:val="right" w:leader="dot" w:pos="9062"/>
+            </w:tabs>
+            <w:rPr>
+              <w:noProof/>
+              <w:kern w:val="2"/>
+              <w:sz w:val="22"/>
+              <w:szCs w:val="22"/>
+              <w:lang w:eastAsia="nl-NL"/>
+              <w14:ligatures w14:val="standardContextual"/>
+            </w:rPr>
+          </w:pPr>
+          <w:hyperlink w:anchor="_Toc161910682" w:history="1">
+            <w:r>
+              <w:rPr>
+                <w:rStyle w:val="Hyperlink"/>
+                <w:noProof/>
+              </w:rPr>
+              <w:t>ERD Diagram:</w:t>
+            </w:r>
+            <w:r>
+              <w:rPr>
+                <w:noProof/>
+                <w:webHidden/>
+              </w:rPr>
+              <w:tab/>
+            </w:r>
+            <w:r>
+              <w:rPr>
+                <w:noProof/>
+                <w:webHidden/>
+              </w:rPr>
+              <w:fldChar w:fldCharType="begin"/>
+            </w:r>
+            <w:r>
+              <w:rPr>
+                <w:noProof/>
+                <w:webHidden/>
+              </w:rPr>
+              <w:instrText xml:space="preserve"> PAGEREF _Toc161910682 \h </w:instrText>
             </w:r>
             <w:r>
               <w:rPr>
@@ -484,7 +557,7 @@
               <w14:ligatures w14:val="standardContextual"/>
             </w:rPr>
           </w:pPr>
-          <w:hyperlink w:anchor="_Toc161746384" w:history="1">
+          <w:hyperlink w:anchor="_Toc161910683" w:history="1">
             <w:r>
               <w:rPr>
                 <w:rStyle w:val="Hyperlink"/>
@@ -511,7 +584,7 @@
                 <w:noProof/>
                 <w:webHidden/>
               </w:rPr>
-              <w:instrText xml:space="preserve"> PAGEREF _Toc161746384 \h </w:instrText>
+              <w:instrText xml:space="preserve"> PAGEREF _Toc161910683 \h </w:instrText>
             </w:r>
             <w:r>
               <w:rPr>
@@ -563,7 +636,7 @@
       <w:pPr>
         <w:pStyle w:val="Kop1"/>
       </w:pPr>
-      <w:bookmarkStart w:id="0" w:name="_Toc161746380"/>
+      <w:bookmarkStart w:id="0" w:name="_Toc161910678"/>
       <w:r>
         <w:lastRenderedPageBreak/>
         <w:t>Inleiding</w:t>
@@ -735,7 +808,7 @@
       <w:pPr>
         <w:pStyle w:val="Kop1"/>
       </w:pPr>
-      <w:bookmarkStart w:id="1" w:name="_Toc161746381"/>
+      <w:bookmarkStart w:id="1" w:name="_Toc161910679"/>
       <w:r>
         <w:lastRenderedPageBreak/>
         <w:t>Versiebeheer</w:t>
@@ -754,33 +827,11 @@
         <w:t xml:space="preserve"> worden in </w:t>
       </w:r>
       <w:hyperlink r:id="rId11" w:history="1">
-        <w:proofErr w:type="spellStart"/>
         <w:r>
           <w:rPr>
             <w:rStyle w:val="Hyperlink"/>
           </w:rPr>
-          <w:t>FreeGilio</w:t>
-        </w:r>
-        <w:proofErr w:type="spellEnd"/>
-        <w:r>
-          <w:rPr>
-            <w:rStyle w:val="Hyperlink"/>
-          </w:rPr>
-          <w:t>/</w:t>
-        </w:r>
-        <w:proofErr w:type="spellStart"/>
-        <w:r>
-          <w:rPr>
-            <w:rStyle w:val="Hyperlink"/>
-          </w:rPr>
-          <w:t>Owlsite</w:t>
-        </w:r>
-        <w:proofErr w:type="spellEnd"/>
-        <w:r>
-          <w:rPr>
-            <w:rStyle w:val="Hyperlink"/>
-          </w:rPr>
-          <w:t xml:space="preserve"> (github.com)</w:t>
+          <w:t>FreeGilio/Owlsite (github.com)</w:t>
         </w:r>
       </w:hyperlink>
       <w:r>
@@ -812,6 +863,23 @@
       </w:r>
       <w:r>
         <w:t>.</w:t>
+      </w:r>
+    </w:p>
+    <w:p>
+      <w:r>
+        <w:t>Versie 0.2:</w:t>
+      </w:r>
+    </w:p>
+    <w:p>
+      <w:pPr>
+        <w:pStyle w:val="Lijstalinea"/>
+        <w:numPr>
+          <w:ilvl w:val="0"/>
+          <w:numId w:val="17"/>
+        </w:numPr>
+      </w:pPr>
+      <w:r>
+        <w:t>Klassen Diagram toegevoegd</w:t>
       </w:r>
     </w:p>
     <w:p/>
@@ -846,7 +914,7 @@
       <w:pPr>
         <w:pStyle w:val="Kop1"/>
       </w:pPr>
-      <w:bookmarkStart w:id="2" w:name="_Toc161746382"/>
+      <w:bookmarkStart w:id="2" w:name="_Toc161910680"/>
       <w:r>
         <w:lastRenderedPageBreak/>
         <w:t>Architectuur</w:t>
@@ -856,14 +924,40 @@
     <w:p/>
     <w:p>
       <w:r>
-        <w:br w:type="page"/>
+        <w:t xml:space="preserve">Voor mijn applicatie ga ik met MVC </w:t>
+      </w:r>
+      <w:r>
+        <w:t xml:space="preserve">en het N-tier architectuur </w:t>
+      </w:r>
+      <w:r>
+        <w:t xml:space="preserve">werken. Hierbij is er </w:t>
+      </w:r>
+      <w:r>
+        <w:t>een Core laag en</w:t>
+      </w:r>
+      <w:r>
+        <w:t xml:space="preserve"> ook een DAL</w:t>
+      </w:r>
+      <w:r>
+        <w:t xml:space="preserve"> </w:t>
+      </w:r>
+      <w:r>
+        <w:t>laag.</w:t>
+      </w:r>
+      <w:r>
+        <w:t xml:space="preserve"> Ik ga ook werken met dependency injection voor mijn MVC laag naar de DAL.</w:t>
       </w:r>
     </w:p>
     <w:p>
+      <w:r>
+        <w:br w:type="page"/>
+      </w:r>
+    </w:p>
+    <w:p>
       <w:pPr>
         <w:pStyle w:val="Kop1"/>
       </w:pPr>
-      <w:bookmarkStart w:id="3" w:name="_Toc161746383"/>
+      <w:bookmarkStart w:id="3" w:name="_Toc161910681"/>
       <w:r>
         <w:lastRenderedPageBreak/>
         <w:t>Database</w:t>
@@ -876,25 +970,22 @@
         <w:pStyle w:val="Kop2"/>
         <w:jc w:val="center"/>
       </w:pPr>
+      <w:bookmarkStart w:id="4" w:name="_Toc161910682"/>
       <w:r>
         <w:t>ERD Diagram</w:t>
       </w:r>
       <w:r>
         <w:t>:</w:t>
       </w:r>
+      <w:bookmarkEnd w:id="4"/>
     </w:p>
     <w:p>
       <w:r>
         <w:t>Het ERD Diagram is gebaseerd op de conceptueel model van mijn analyse document</w:t>
       </w:r>
       <w:r>
-        <w:t xml:space="preserve">. Hier zijn er koppeltabellen gemaakt die allemaal een relatie hebben met </w:t>
-      </w:r>
-      <w:proofErr w:type="spellStart"/>
-      <w:r>
-        <w:t>Character</w:t>
-      </w:r>
-      <w:proofErr w:type="spellEnd"/>
+        <w:t>. Hier zijn er koppeltabellen gemaakt die allemaal een relatie hebben met Character</w:t>
+      </w:r>
       <w:r>
         <w:t>.</w:t>
       </w:r>
@@ -906,10 +997,10 @@
           <w:noProof/>
         </w:rPr>
         <w:drawing>
-          <wp:inline distT="0" distB="0" distL="0" distR="0" wp14:anchorId="5BAB4E78" wp14:editId="55EE3EC3">
-            <wp:extent cx="5461000" cy="4488897"/>
-            <wp:effectExtent l="0" t="0" r="6350" b="6985"/>
-            <wp:docPr id="1846076878" name="Afbeelding 1" descr="Afbeelding met tekst, schermopname, Lettertype, Parallel&#10;&#10;Automatisch gegenereerde beschrijving"/>
+          <wp:inline distT="0" distB="0" distL="0" distR="0" wp14:anchorId="50313D63" wp14:editId="04BEDBC5">
+            <wp:extent cx="5760720" cy="4671060"/>
+            <wp:effectExtent l="0" t="0" r="0" b="0"/>
+            <wp:docPr id="1464639460" name="Afbeelding 1"/>
             <wp:cNvGraphicFramePr>
               <a:graphicFrameLocks xmlns:a="http://schemas.openxmlformats.org/drawingml/2006/main" noChangeAspect="1"/>
             </wp:cNvGraphicFramePr>
@@ -917,7 +1008,7 @@
               <a:graphicData uri="http://schemas.openxmlformats.org/drawingml/2006/picture">
                 <pic:pic xmlns:pic="http://schemas.openxmlformats.org/drawingml/2006/picture">
                   <pic:nvPicPr>
-                    <pic:cNvPr id="1846076878" name="Afbeelding 1" descr="Afbeelding met tekst, schermopname, Lettertype, Parallel&#10;&#10;Automatisch gegenereerde beschrijving"/>
+                    <pic:cNvPr id="0" name="Picture 1"/>
                     <pic:cNvPicPr>
                       <a:picLocks noChangeAspect="1" noChangeArrowheads="1"/>
                     </pic:cNvPicPr>
@@ -938,7 +1029,7 @@
                   <pic:spPr bwMode="auto">
                     <a:xfrm>
                       <a:off x="0" y="0"/>
-                      <a:ext cx="5461429" cy="4489250"/>
+                      <a:ext cx="5760720" cy="4671060"/>
                     </a:xfrm>
                     <a:prstGeom prst="rect">
                       <a:avLst/>
@@ -962,18 +1053,61 @@
       <w:pPr>
         <w:pStyle w:val="Kop1"/>
       </w:pPr>
-      <w:bookmarkStart w:id="4" w:name="_Toc161746384"/>
+      <w:bookmarkStart w:id="5" w:name="_Toc161910683"/>
       <w:r>
         <w:lastRenderedPageBreak/>
         <w:t>Klassendiagram</w:t>
       </w:r>
-      <w:bookmarkEnd w:id="4"/>
+      <w:bookmarkEnd w:id="5"/>
+    </w:p>
+    <w:p>
+      <w:r>
+        <w:t>Hieronder staat de klassen diagram van O.W.L die gemaakt is met PlantUML.</w:t>
+      </w:r>
     </w:p>
     <w:p/>
-    <w:p/>
+    <w:p>
+      <w:r>
+        <w:drawing>
+          <wp:inline distT="0" distB="0" distL="0" distR="0" wp14:anchorId="25DA2294" wp14:editId="3C6D5731">
+            <wp:extent cx="4752975" cy="7715250"/>
+            <wp:effectExtent l="0" t="0" r="9525" b="0"/>
+            <wp:docPr id="1233157907" name="Afbeelding 1" descr="Afbeelding met tekst, schermopname, diagram, Lettertype&#10;&#10;Automatisch gegenereerde beschrijving"/>
+            <wp:cNvGraphicFramePr>
+              <a:graphicFrameLocks xmlns:a="http://schemas.openxmlformats.org/drawingml/2006/main" noChangeAspect="1"/>
+            </wp:cNvGraphicFramePr>
+            <a:graphic xmlns:a="http://schemas.openxmlformats.org/drawingml/2006/main">
+              <a:graphicData uri="http://schemas.openxmlformats.org/drawingml/2006/picture">
+                <pic:pic xmlns:pic="http://schemas.openxmlformats.org/drawingml/2006/picture">
+                  <pic:nvPicPr>
+                    <pic:cNvPr id="1233157907" name="Afbeelding 1" descr="Afbeelding met tekst, schermopname, diagram, Lettertype&#10;&#10;Automatisch gegenereerde beschrijving"/>
+                    <pic:cNvPicPr/>
+                  </pic:nvPicPr>
+                  <pic:blipFill>
+                    <a:blip r:embed="rId13"/>
+                    <a:stretch>
+                      <a:fillRect/>
+                    </a:stretch>
+                  </pic:blipFill>
+                  <pic:spPr>
+                    <a:xfrm>
+                      <a:off x="0" y="0"/>
+                      <a:ext cx="4752975" cy="7715250"/>
+                    </a:xfrm>
+                    <a:prstGeom prst="rect">
+                      <a:avLst/>
+                    </a:prstGeom>
+                  </pic:spPr>
+                </pic:pic>
+              </a:graphicData>
+            </a:graphic>
+          </wp:inline>
+        </w:drawing>
+      </w:r>
+    </w:p>
     <w:p/>
     <w:sectPr>
-      <w:footerReference w:type="default" r:id="rId13"/>
+      <w:footerReference w:type="default" r:id="rId14"/>
       <w:pgSz w:w="11906" w:h="16838"/>
       <w:pgMar w:top="1417" w:right="1417" w:bottom="1417" w:left="1417" w:header="708" w:footer="708" w:gutter="0"/>
       <w:cols w:space="708"/>
@@ -1886,6 +2020,118 @@
     </w:lvl>
   </w:abstractNum>
   <w:abstractNum w:abstractNumId="8" w15:restartNumberingAfterBreak="0">
+    <w:nsid w:val="35412DDA"/>
+    <w:multiLevelType w:val="hybridMultilevel"/>
+    <w:tmpl w:val="FCBEC014"/>
+    <w:lvl w:ilvl="0" w:tplc="97146C30">
+      <w:numFmt w:val="bullet"/>
+      <w:lvlText w:val=""/>
+      <w:lvlJc w:val="left"/>
+      <w:pPr>
+        <w:ind w:left="720" w:hanging="360"/>
+      </w:pPr>
+      <w:rPr>
+        <w:rFonts w:ascii="Symbol" w:eastAsiaTheme="minorEastAsia" w:hAnsi="Symbol" w:cstheme="minorBidi" w:hint="default"/>
+      </w:rPr>
+    </w:lvl>
+    <w:lvl w:ilvl="1" w:tplc="04130003" w:tentative="1">
+      <w:start w:val="1"/>
+      <w:numFmt w:val="bullet"/>
+      <w:lvlText w:val="o"/>
+      <w:lvlJc w:val="left"/>
+      <w:pPr>
+        <w:ind w:left="1440" w:hanging="360"/>
+      </w:pPr>
+      <w:rPr>
+        <w:rFonts w:ascii="Courier New" w:hAnsi="Courier New" w:cs="Courier New" w:hint="default"/>
+      </w:rPr>
+    </w:lvl>
+    <w:lvl w:ilvl="2" w:tplc="04130005" w:tentative="1">
+      <w:start w:val="1"/>
+      <w:numFmt w:val="bullet"/>
+      <w:lvlText w:val=""/>
+      <w:lvlJc w:val="left"/>
+      <w:pPr>
+        <w:ind w:left="2160" w:hanging="360"/>
+      </w:pPr>
+      <w:rPr>
+        <w:rFonts w:ascii="Wingdings" w:hAnsi="Wingdings" w:hint="default"/>
+      </w:rPr>
+    </w:lvl>
+    <w:lvl w:ilvl="3" w:tplc="04130001" w:tentative="1">
+      <w:start w:val="1"/>
+      <w:numFmt w:val="bullet"/>
+      <w:lvlText w:val=""/>
+      <w:lvlJc w:val="left"/>
+      <w:pPr>
+        <w:ind w:left="2880" w:hanging="360"/>
+      </w:pPr>
+      <w:rPr>
+        <w:rFonts w:ascii="Symbol" w:hAnsi="Symbol" w:hint="default"/>
+      </w:rPr>
+    </w:lvl>
+    <w:lvl w:ilvl="4" w:tplc="04130003" w:tentative="1">
+      <w:start w:val="1"/>
+      <w:numFmt w:val="bullet"/>
+      <w:lvlText w:val="o"/>
+      <w:lvlJc w:val="left"/>
+      <w:pPr>
+        <w:ind w:left="3600" w:hanging="360"/>
+      </w:pPr>
+      <w:rPr>
+        <w:rFonts w:ascii="Courier New" w:hAnsi="Courier New" w:cs="Courier New" w:hint="default"/>
+      </w:rPr>
+    </w:lvl>
+    <w:lvl w:ilvl="5" w:tplc="04130005" w:tentative="1">
+      <w:start w:val="1"/>
+      <w:numFmt w:val="bullet"/>
+      <w:lvlText w:val=""/>
+      <w:lvlJc w:val="left"/>
+      <w:pPr>
+        <w:ind w:left="4320" w:hanging="360"/>
+      </w:pPr>
+      <w:rPr>
+        <w:rFonts w:ascii="Wingdings" w:hAnsi="Wingdings" w:hint="default"/>
+      </w:rPr>
+    </w:lvl>
+    <w:lvl w:ilvl="6" w:tplc="04130001" w:tentative="1">
+      <w:start w:val="1"/>
+      <w:numFmt w:val="bullet"/>
+      <w:lvlText w:val=""/>
+      <w:lvlJc w:val="left"/>
+      <w:pPr>
+        <w:ind w:left="5040" w:hanging="360"/>
+      </w:pPr>
+      <w:rPr>
+        <w:rFonts w:ascii="Symbol" w:hAnsi="Symbol" w:hint="default"/>
+      </w:rPr>
+    </w:lvl>
+    <w:lvl w:ilvl="7" w:tplc="04130003" w:tentative="1">
+      <w:start w:val="1"/>
+      <w:numFmt w:val="bullet"/>
+      <w:lvlText w:val="o"/>
+      <w:lvlJc w:val="left"/>
+      <w:pPr>
+        <w:ind w:left="5760" w:hanging="360"/>
+      </w:pPr>
+      <w:rPr>
+        <w:rFonts w:ascii="Courier New" w:hAnsi="Courier New" w:cs="Courier New" w:hint="default"/>
+      </w:rPr>
+    </w:lvl>
+    <w:lvl w:ilvl="8" w:tplc="04130005" w:tentative="1">
+      <w:start w:val="1"/>
+      <w:numFmt w:val="bullet"/>
+      <w:lvlText w:val=""/>
+      <w:lvlJc w:val="left"/>
+      <w:pPr>
+        <w:ind w:left="6480" w:hanging="360"/>
+      </w:pPr>
+      <w:rPr>
+        <w:rFonts w:ascii="Wingdings" w:hAnsi="Wingdings" w:hint="default"/>
+      </w:rPr>
+    </w:lvl>
+  </w:abstractNum>
+  <w:abstractNum w:abstractNumId="9" w15:restartNumberingAfterBreak="0">
     <w:nsid w:val="48C20D09"/>
     <w:multiLevelType w:val="hybridMultilevel"/>
     <w:tmpl w:val="F21CE404"/>
@@ -1997,7 +2243,7 @@
       </w:rPr>
     </w:lvl>
   </w:abstractNum>
-  <w:abstractNum w:abstractNumId="9" w15:restartNumberingAfterBreak="0">
+  <w:abstractNum w:abstractNumId="10" w15:restartNumberingAfterBreak="0">
     <w:nsid w:val="56705F18"/>
     <w:multiLevelType w:val="hybridMultilevel"/>
     <w:tmpl w:val="9FE46BC4"/>
@@ -2086,7 +2332,7 @@
       </w:pPr>
     </w:lvl>
   </w:abstractNum>
-  <w:abstractNum w:abstractNumId="10" w15:restartNumberingAfterBreak="0">
+  <w:abstractNum w:abstractNumId="11" w15:restartNumberingAfterBreak="0">
     <w:nsid w:val="5AA23E9A"/>
     <w:multiLevelType w:val="hybridMultilevel"/>
     <w:tmpl w:val="02CCC81E"/>
@@ -2198,7 +2444,7 @@
       </w:rPr>
     </w:lvl>
   </w:abstractNum>
-  <w:abstractNum w:abstractNumId="11" w15:restartNumberingAfterBreak="0">
+  <w:abstractNum w:abstractNumId="12" w15:restartNumberingAfterBreak="0">
     <w:nsid w:val="64DE5639"/>
     <w:multiLevelType w:val="hybridMultilevel"/>
     <w:tmpl w:val="EA98683C"/>
@@ -2287,7 +2533,7 @@
       </w:pPr>
     </w:lvl>
   </w:abstractNum>
-  <w:abstractNum w:abstractNumId="12" w15:restartNumberingAfterBreak="0">
+  <w:abstractNum w:abstractNumId="13" w15:restartNumberingAfterBreak="0">
     <w:nsid w:val="672B1BEB"/>
     <w:multiLevelType w:val="hybridMultilevel"/>
     <w:tmpl w:val="A5761BFA"/>
@@ -2376,7 +2622,7 @@
       </w:pPr>
     </w:lvl>
   </w:abstractNum>
-  <w:abstractNum w:abstractNumId="13" w15:restartNumberingAfterBreak="0">
+  <w:abstractNum w:abstractNumId="14" w15:restartNumberingAfterBreak="0">
     <w:nsid w:val="69663B33"/>
     <w:multiLevelType w:val="hybridMultilevel"/>
     <w:tmpl w:val="DE4EFB06"/>
@@ -2488,7 +2734,7 @@
       </w:rPr>
     </w:lvl>
   </w:abstractNum>
-  <w:abstractNum w:abstractNumId="14" w15:restartNumberingAfterBreak="0">
+  <w:abstractNum w:abstractNumId="15" w15:restartNumberingAfterBreak="0">
     <w:nsid w:val="6B4E611F"/>
     <w:multiLevelType w:val="hybridMultilevel"/>
     <w:tmpl w:val="A5761BFA"/>
@@ -2577,7 +2823,7 @@
       </w:pPr>
     </w:lvl>
   </w:abstractNum>
-  <w:abstractNum w:abstractNumId="15" w15:restartNumberingAfterBreak="0">
+  <w:abstractNum w:abstractNumId="16" w15:restartNumberingAfterBreak="0">
     <w:nsid w:val="7BBB758A"/>
     <w:multiLevelType w:val="hybridMultilevel"/>
     <w:tmpl w:val="4FFA78DC"/>
@@ -2696,19 +2942,19 @@
     <w:abstractNumId w:val="4"/>
   </w:num>
   <w:num w:numId="3" w16cid:durableId="1263488614">
-    <w:abstractNumId w:val="15"/>
+    <w:abstractNumId w:val="16"/>
   </w:num>
   <w:num w:numId="4" w16cid:durableId="1858999779">
-    <w:abstractNumId w:val="9"/>
+    <w:abstractNumId w:val="10"/>
   </w:num>
   <w:num w:numId="5" w16cid:durableId="729156054">
-    <w:abstractNumId w:val="11"/>
+    <w:abstractNumId w:val="12"/>
   </w:num>
   <w:num w:numId="6" w16cid:durableId="1676571147">
-    <w:abstractNumId w:val="12"/>
+    <w:abstractNumId w:val="13"/>
   </w:num>
   <w:num w:numId="7" w16cid:durableId="610938034">
-    <w:abstractNumId w:val="14"/>
+    <w:abstractNumId w:val="15"/>
   </w:num>
   <w:num w:numId="8" w16cid:durableId="148907107">
     <w:abstractNumId w:val="3"/>
@@ -2726,15 +2972,18 @@
     <w:abstractNumId w:val="6"/>
   </w:num>
   <w:num w:numId="13" w16cid:durableId="1718432792">
-    <w:abstractNumId w:val="10"/>
+    <w:abstractNumId w:val="11"/>
   </w:num>
   <w:num w:numId="14" w16cid:durableId="6759517">
     <w:abstractNumId w:val="7"/>
   </w:num>
   <w:num w:numId="15" w16cid:durableId="1752509087">
-    <w:abstractNumId w:val="13"/>
+    <w:abstractNumId w:val="14"/>
   </w:num>
   <w:num w:numId="16" w16cid:durableId="1050805072">
+    <w:abstractNumId w:val="9"/>
+  </w:num>
+  <w:num w:numId="17" w16cid:durableId="1654944957">
     <w:abstractNumId w:val="8"/>
   </w:num>
 </w:numbering>

</xml_diff>

<commit_message>
Character info page + Layout changes
</commit_message>
<xml_diff>
--- a/Ontwerpdocument OWL.docx
+++ b/Ontwerpdocument OWL.docx
@@ -192,7 +192,7 @@
           <w:r>
             <w:fldChar w:fldCharType="separate"/>
           </w:r>
-          <w:hyperlink w:anchor="_Toc162347540" w:history="1">
+          <w:hyperlink w:anchor="_Toc164332082" w:history="1">
             <w:r>
               <w:rPr>
                 <w:rStyle w:val="Hyperlink"/>
@@ -219,7 +219,7 @@
                 <w:noProof/>
                 <w:webHidden/>
               </w:rPr>
-              <w:instrText xml:space="preserve"> PAGEREF _Toc162347540 \h </w:instrText>
+              <w:instrText xml:space="preserve"> PAGEREF _Toc164332082 \h </w:instrText>
             </w:r>
             <w:r>
               <w:rPr>
@@ -265,7 +265,7 @@
               <w14:ligatures w14:val="standardContextual"/>
             </w:rPr>
           </w:pPr>
-          <w:hyperlink w:anchor="_Toc162347541" w:history="1">
+          <w:hyperlink w:anchor="_Toc164332083" w:history="1">
             <w:r>
               <w:rPr>
                 <w:rStyle w:val="Hyperlink"/>
@@ -292,7 +292,7 @@
                 <w:noProof/>
                 <w:webHidden/>
               </w:rPr>
-              <w:instrText xml:space="preserve"> PAGEREF _Toc162347541 \h </w:instrText>
+              <w:instrText xml:space="preserve"> PAGEREF _Toc164332083 \h </w:instrText>
             </w:r>
             <w:r>
               <w:rPr>
@@ -338,7 +338,7 @@
               <w14:ligatures w14:val="standardContextual"/>
             </w:rPr>
           </w:pPr>
-          <w:hyperlink w:anchor="_Toc162347542" w:history="1">
+          <w:hyperlink w:anchor="_Toc164332084" w:history="1">
             <w:r>
               <w:rPr>
                 <w:rStyle w:val="Hyperlink"/>
@@ -365,7 +365,7 @@
                 <w:noProof/>
                 <w:webHidden/>
               </w:rPr>
-              <w:instrText xml:space="preserve"> PAGEREF _Toc162347542 \h </w:instrText>
+              <w:instrText xml:space="preserve"> PAGEREF _Toc164332084 \h </w:instrText>
             </w:r>
             <w:r>
               <w:rPr>
@@ -411,7 +411,7 @@
               <w14:ligatures w14:val="standardContextual"/>
             </w:rPr>
           </w:pPr>
-          <w:hyperlink w:anchor="_Toc162347543" w:history="1">
+          <w:hyperlink w:anchor="_Toc164332085" w:history="1">
             <w:r>
               <w:rPr>
                 <w:rStyle w:val="Hyperlink"/>
@@ -438,7 +438,7 @@
                 <w:noProof/>
                 <w:webHidden/>
               </w:rPr>
-              <w:instrText xml:space="preserve"> PAGEREF _Toc162347543 \h </w:instrText>
+              <w:instrText xml:space="preserve"> PAGEREF _Toc164332085 \h </w:instrText>
             </w:r>
             <w:r>
               <w:rPr>
@@ -484,7 +484,7 @@
               <w14:ligatures w14:val="standardContextual"/>
             </w:rPr>
           </w:pPr>
-          <w:hyperlink w:anchor="_Toc162347544" w:history="1">
+          <w:hyperlink w:anchor="_Toc164332086" w:history="1">
             <w:r>
               <w:rPr>
                 <w:rStyle w:val="Hyperlink"/>
@@ -511,7 +511,7 @@
                 <w:noProof/>
                 <w:webHidden/>
               </w:rPr>
-              <w:instrText xml:space="preserve"> PAGEREF _Toc162347544 \h </w:instrText>
+              <w:instrText xml:space="preserve"> PAGEREF _Toc164332086 \h </w:instrText>
             </w:r>
             <w:r>
               <w:rPr>
@@ -557,7 +557,7 @@
               <w14:ligatures w14:val="standardContextual"/>
             </w:rPr>
           </w:pPr>
-          <w:hyperlink w:anchor="_Toc162347545" w:history="1">
+          <w:hyperlink w:anchor="_Toc164332087" w:history="1">
             <w:r>
               <w:rPr>
                 <w:rStyle w:val="Hyperlink"/>
@@ -584,7 +584,7 @@
                 <w:noProof/>
                 <w:webHidden/>
               </w:rPr>
-              <w:instrText xml:space="preserve"> PAGEREF _Toc162347545 \h </w:instrText>
+              <w:instrText xml:space="preserve"> PAGEREF _Toc164332087 \h </w:instrText>
             </w:r>
             <w:r>
               <w:rPr>
@@ -630,7 +630,7 @@
               <w14:ligatures w14:val="standardContextual"/>
             </w:rPr>
           </w:pPr>
-          <w:hyperlink w:anchor="_Toc162347546" w:history="1">
+          <w:hyperlink w:anchor="_Toc164332088" w:history="1">
             <w:r>
               <w:rPr>
                 <w:rStyle w:val="Hyperlink"/>
@@ -657,7 +657,7 @@
                 <w:noProof/>
                 <w:webHidden/>
               </w:rPr>
-              <w:instrText xml:space="preserve"> PAGEREF _Toc162347546 \h </w:instrText>
+              <w:instrText xml:space="preserve"> PAGEREF _Toc164332088 \h </w:instrText>
             </w:r>
             <w:r>
               <w:rPr>
@@ -709,7 +709,7 @@
       <w:pPr>
         <w:pStyle w:val="Kop1"/>
       </w:pPr>
-      <w:bookmarkStart w:id="0" w:name="_Toc162347540"/>
+      <w:bookmarkStart w:id="0" w:name="_Toc164332082"/>
       <w:r>
         <w:lastRenderedPageBreak/>
         <w:t>Inleiding</w:t>
@@ -881,7 +881,7 @@
       <w:pPr>
         <w:pStyle w:val="Kop1"/>
       </w:pPr>
-      <w:bookmarkStart w:id="1" w:name="_Toc162347541"/>
+      <w:bookmarkStart w:id="1" w:name="_Toc164332083"/>
       <w:r>
         <w:lastRenderedPageBreak/>
         <w:t>Versiebeheer</w:t>
@@ -1027,7 +1027,7 @@
       <w:pPr>
         <w:pStyle w:val="Kop1"/>
       </w:pPr>
-      <w:bookmarkStart w:id="2" w:name="_Toc162347542"/>
+      <w:bookmarkStart w:id="2" w:name="_Toc164332084"/>
       <w:r>
         <w:lastRenderedPageBreak/>
         <w:t>Architectuur</w:t>
@@ -1149,7 +1149,7 @@
       <w:pPr>
         <w:pStyle w:val="Kop1"/>
       </w:pPr>
-      <w:bookmarkStart w:id="3" w:name="_Toc162347543"/>
+      <w:bookmarkStart w:id="3" w:name="_Toc164332085"/>
       <w:r>
         <w:lastRenderedPageBreak/>
         <w:t>Database</w:t>
@@ -1162,7 +1162,7 @@
         <w:pStyle w:val="Kop2"/>
         <w:jc w:val="center"/>
       </w:pPr>
-      <w:bookmarkStart w:id="4" w:name="_Toc162347544"/>
+      <w:bookmarkStart w:id="4" w:name="_Toc164332086"/>
       <w:r>
         <w:t>ERD Diagram</w:t>
       </w:r>
@@ -1258,7 +1258,7 @@
         <w:pStyle w:val="Kop2"/>
         <w:jc w:val="center"/>
       </w:pPr>
-      <w:bookmarkStart w:id="5" w:name="_Toc162347545"/>
+      <w:bookmarkStart w:id="5" w:name="_Toc164332087"/>
       <w:r>
         <w:t>Database Diagram:</w:t>
       </w:r>
@@ -1331,7 +1331,7 @@
       <w:pPr>
         <w:pStyle w:val="Kop1"/>
       </w:pPr>
-      <w:bookmarkStart w:id="6" w:name="_Toc162347546"/>
+      <w:bookmarkStart w:id="6" w:name="_Toc164332088"/>
       <w:r>
         <w:lastRenderedPageBreak/>
         <w:t>Klassendiagram</w:t>
@@ -1340,7 +1340,19 @@
     </w:p>
     <w:p>
       <w:r>
-        <w:t xml:space="preserve">Hieronder staat de klassen diagram van O.W.L die gemaakt is met </w:t>
+        <w:t xml:space="preserve">Hieronder staat </w:t>
+      </w:r>
+      <w:r>
+        <w:t xml:space="preserve">twee </w:t>
+      </w:r>
+      <w:r>
+        <w:t>klassen diagram</w:t>
+      </w:r>
+      <w:r>
+        <w:t>men</w:t>
+      </w:r>
+      <w:r>
+        <w:t xml:space="preserve"> van O.W.L die gemaakt is met </w:t>
       </w:r>
       <w:proofErr w:type="spellStart"/>
       <w:r>
@@ -1352,19 +1364,35 @@
       </w:r>
       <w:r>
         <w:t xml:space="preserve"> Alle parameters hebben een public get en private set</w:t>
+      </w:r>
+      <w:r>
+        <w:t>.</w:t>
       </w:r>
     </w:p>
     <w:p/>
+    <w:p>
+      <w:r>
+        <w:t xml:space="preserve">Deze klassen diagram laat alleen de </w:t>
+      </w:r>
+      <w:proofErr w:type="spellStart"/>
+      <w:r>
+        <w:t>models</w:t>
+      </w:r>
+      <w:proofErr w:type="spellEnd"/>
+      <w:r>
+        <w:t xml:space="preserve"> en relaties ervan zien.</w:t>
+      </w:r>
+    </w:p>
     <w:p>
       <w:r>
         <w:rPr>
           <w:noProof/>
         </w:rPr>
         <w:drawing>
-          <wp:inline distT="0" distB="0" distL="0" distR="0" wp14:anchorId="0D924133" wp14:editId="1E46FFB3">
-            <wp:extent cx="5760720" cy="7079615"/>
-            <wp:effectExtent l="0" t="0" r="0" b="6985"/>
-            <wp:docPr id="1919773658" name="Afbeelding 1" descr="Afbeelding met tekst, diagram, schermopname, Lettertype&#10;&#10;Automatisch gegenereerde beschrijving"/>
+          <wp:inline distT="0" distB="0" distL="0" distR="0" wp14:anchorId="7A7009B3" wp14:editId="37312318">
+            <wp:extent cx="4410075" cy="5829300"/>
+            <wp:effectExtent l="0" t="0" r="9525" b="0"/>
+            <wp:docPr id="123083960" name="Afbeelding 1" descr="Afbeelding met tekst, schermopname, Lettertype, diagram&#10;&#10;Automatisch gegenereerde beschrijving"/>
             <wp:cNvGraphicFramePr>
               <a:graphicFrameLocks xmlns:a="http://schemas.openxmlformats.org/drawingml/2006/main" noChangeAspect="1"/>
             </wp:cNvGraphicFramePr>
@@ -1372,7 +1400,7 @@
               <a:graphicData uri="http://schemas.openxmlformats.org/drawingml/2006/picture">
                 <pic:pic xmlns:pic="http://schemas.openxmlformats.org/drawingml/2006/picture">
                   <pic:nvPicPr>
-                    <pic:cNvPr id="1919773658" name="Afbeelding 1" descr="Afbeelding met tekst, diagram, schermopname, Lettertype&#10;&#10;Automatisch gegenereerde beschrijving"/>
+                    <pic:cNvPr id="123083960" name="Afbeelding 1" descr="Afbeelding met tekst, schermopname, Lettertype, diagram&#10;&#10;Automatisch gegenereerde beschrijving"/>
                     <pic:cNvPicPr/>
                   </pic:nvPicPr>
                   <pic:blipFill>
@@ -1384,7 +1412,7 @@
                   <pic:spPr>
                     <a:xfrm>
                       <a:off x="0" y="0"/>
-                      <a:ext cx="5760720" cy="7079615"/>
+                      <a:ext cx="4410075" cy="5829300"/>
                     </a:xfrm>
                     <a:prstGeom prst="rect">
                       <a:avLst/>
@@ -1397,9 +1425,69 @@
         </w:drawing>
       </w:r>
     </w:p>
-    <w:p/>
+    <w:p>
+      <w:r>
+        <w:br w:type="page"/>
+      </w:r>
+    </w:p>
+    <w:p>
+      <w:r>
+        <w:lastRenderedPageBreak/>
+        <w:t>Dit is de voorlopige architectuur met “</w:t>
+      </w:r>
+      <w:proofErr w:type="spellStart"/>
+      <w:r>
+        <w:t>Character</w:t>
+      </w:r>
+      <w:proofErr w:type="spellEnd"/>
+      <w:r>
+        <w:t>” als voorbeeld</w:t>
+      </w:r>
+    </w:p>
+    <w:p>
+      <w:r>
+        <w:rPr>
+          <w:noProof/>
+        </w:rPr>
+        <w:drawing>
+          <wp:inline distT="0" distB="0" distL="0" distR="0" wp14:anchorId="725E2C86" wp14:editId="21DF0EF0">
+            <wp:extent cx="5715000" cy="8582025"/>
+            <wp:effectExtent l="0" t="0" r="0" b="9525"/>
+            <wp:docPr id="1536247971" name="Afbeelding 1" descr="Afbeelding met tekst, schermopname, diagram, Lettertype&#10;&#10;Automatisch gegenereerde beschrijving"/>
+            <wp:cNvGraphicFramePr>
+              <a:graphicFrameLocks xmlns:a="http://schemas.openxmlformats.org/drawingml/2006/main" noChangeAspect="1"/>
+            </wp:cNvGraphicFramePr>
+            <a:graphic xmlns:a="http://schemas.openxmlformats.org/drawingml/2006/main">
+              <a:graphicData uri="http://schemas.openxmlformats.org/drawingml/2006/picture">
+                <pic:pic xmlns:pic="http://schemas.openxmlformats.org/drawingml/2006/picture">
+                  <pic:nvPicPr>
+                    <pic:cNvPr id="1536247971" name="Afbeelding 1" descr="Afbeelding met tekst, schermopname, diagram, Lettertype&#10;&#10;Automatisch gegenereerde beschrijving"/>
+                    <pic:cNvPicPr/>
+                  </pic:nvPicPr>
+                  <pic:blipFill>
+                    <a:blip r:embed="rId16"/>
+                    <a:stretch>
+                      <a:fillRect/>
+                    </a:stretch>
+                  </pic:blipFill>
+                  <pic:spPr>
+                    <a:xfrm>
+                      <a:off x="0" y="0"/>
+                      <a:ext cx="5715000" cy="8582025"/>
+                    </a:xfrm>
+                    <a:prstGeom prst="rect">
+                      <a:avLst/>
+                    </a:prstGeom>
+                  </pic:spPr>
+                </pic:pic>
+              </a:graphicData>
+            </a:graphic>
+          </wp:inline>
+        </w:drawing>
+      </w:r>
+    </w:p>
     <w:sectPr>
-      <w:footerReference w:type="default" r:id="rId16"/>
+      <w:footerReference w:type="default" r:id="rId17"/>
       <w:pgSz w:w="11906" w:h="16838"/>
       <w:pgMar w:top="1417" w:right="1417" w:bottom="1417" w:left="1417" w:header="708" w:footer="708" w:gutter="0"/>
       <w:cols w:space="708"/>

</xml_diff>

<commit_message>
Fightstyles added to Character Bio
</commit_message>
<xml_diff>
--- a/Ontwerpdocument OWL.docx
+++ b/Ontwerpdocument OWL.docx
@@ -127,7 +127,7 @@
         <w:t xml:space="preserve"> 0.</w:t>
       </w:r>
       <w:r>
-        <w:t>3</w:t>
+        <w:t>4</w:t>
       </w:r>
     </w:p>
     <w:p/>
@@ -900,33 +900,11 @@
         <w:t xml:space="preserve"> worden in </w:t>
       </w:r>
       <w:hyperlink r:id="rId11" w:history="1">
-        <w:proofErr w:type="spellStart"/>
         <w:r>
           <w:rPr>
             <w:rStyle w:val="Hyperlink"/>
           </w:rPr>
-          <w:t>FreeGilio</w:t>
-        </w:r>
-        <w:proofErr w:type="spellEnd"/>
-        <w:r>
-          <w:rPr>
-            <w:rStyle w:val="Hyperlink"/>
-          </w:rPr>
-          <w:t>/</w:t>
-        </w:r>
-        <w:proofErr w:type="spellStart"/>
-        <w:r>
-          <w:rPr>
-            <w:rStyle w:val="Hyperlink"/>
-          </w:rPr>
-          <w:t>Owlsite</w:t>
-        </w:r>
-        <w:proofErr w:type="spellEnd"/>
-        <w:r>
-          <w:rPr>
-            <w:rStyle w:val="Hyperlink"/>
-          </w:rPr>
-          <w:t xml:space="preserve"> (github.com)</w:t>
+          <w:t>FreeGilio/Owlsite (github.com)</w:t>
         </w:r>
       </w:hyperlink>
       <w:r>
@@ -1046,15 +1024,7 @@
         <w:t xml:space="preserve">werken. Hierbij is er </w:t>
       </w:r>
       <w:r>
-        <w:t xml:space="preserve">een </w:t>
-      </w:r>
-      <w:proofErr w:type="spellStart"/>
-      <w:r>
-        <w:t>Core</w:t>
-      </w:r>
-      <w:proofErr w:type="spellEnd"/>
-      <w:r>
-        <w:t xml:space="preserve"> laag en</w:t>
+        <w:t>een Core laag en</w:t>
       </w:r>
       <w:r>
         <w:t xml:space="preserve"> ook een DAL</w:t>
@@ -1066,23 +1036,7 @@
         <w:t>laag.</w:t>
       </w:r>
       <w:r>
-        <w:t xml:space="preserve"> Ik ga ook werken met </w:t>
-      </w:r>
-      <w:proofErr w:type="spellStart"/>
-      <w:r>
-        <w:t>dependency</w:t>
-      </w:r>
-      <w:proofErr w:type="spellEnd"/>
-      <w:r>
-        <w:t xml:space="preserve"> </w:t>
-      </w:r>
-      <w:proofErr w:type="spellStart"/>
-      <w:r>
-        <w:t>injection</w:t>
-      </w:r>
-      <w:proofErr w:type="spellEnd"/>
-      <w:r>
-        <w:t xml:space="preserve"> voor mijn MVC laag naar de DAL.</w:t>
+        <w:t xml:space="preserve"> Ik ga ook werken met dependency injection voor mijn MVC laag naar de DAL.</w:t>
       </w:r>
     </w:p>
     <w:p>
@@ -1176,13 +1130,8 @@
         <w:t>Het ERD Diagram is gebaseerd op de conceptueel model van mijn analyse document</w:t>
       </w:r>
       <w:r>
-        <w:t xml:space="preserve">. Hier zijn er koppeltabellen gemaakt die allemaal een relatie hebben met </w:t>
-      </w:r>
-      <w:proofErr w:type="spellStart"/>
-      <w:r>
-        <w:t>Character</w:t>
-      </w:r>
-      <w:proofErr w:type="spellEnd"/>
+        <w:t>. Hier zijn er koppeltabellen gemaakt die allemaal een relatie hebben met Character</w:t>
+      </w:r>
       <w:r>
         <w:t>.</w:t>
       </w:r>
@@ -1352,15 +1301,7 @@
         <w:t>men</w:t>
       </w:r>
       <w:r>
-        <w:t xml:space="preserve"> van O.W.L die gemaakt is met </w:t>
-      </w:r>
-      <w:proofErr w:type="spellStart"/>
-      <w:r>
-        <w:t>PlantUML</w:t>
-      </w:r>
-      <w:proofErr w:type="spellEnd"/>
-      <w:r>
-        <w:t>.</w:t>
+        <w:t xml:space="preserve"> van O.W.L die gemaakt is met PlantUML.</w:t>
       </w:r>
       <w:r>
         <w:t xml:space="preserve"> Alle parameters hebben een public get en private set</w:t>
@@ -1372,15 +1313,7 @@
     <w:p/>
     <w:p>
       <w:r>
-        <w:t xml:space="preserve">Deze klassen diagram laat alleen de </w:t>
-      </w:r>
-      <w:proofErr w:type="spellStart"/>
-      <w:r>
-        <w:t>models</w:t>
-      </w:r>
-      <w:proofErr w:type="spellEnd"/>
-      <w:r>
-        <w:t xml:space="preserve"> en relaties ervan zien.</w:t>
+        <w:t>Deze klassen diagram laat alleen de models en relaties ervan zien.</w:t>
       </w:r>
     </w:p>
     <w:p>
@@ -1433,27 +1366,19 @@
     <w:p>
       <w:r>
         <w:lastRenderedPageBreak/>
-        <w:t>Dit is de voorlopige architectuur met “</w:t>
-      </w:r>
-      <w:proofErr w:type="spellStart"/>
-      <w:r>
-        <w:t>Character</w:t>
-      </w:r>
-      <w:proofErr w:type="spellEnd"/>
-      <w:r>
-        <w:t>” als voorbeeld</w:t>
+        <w:t>Dit is de voorlopige architectuur met “Character” als voorbeeld</w:t>
+      </w:r>
+      <w:r>
+        <w:t>.</w:t>
       </w:r>
     </w:p>
     <w:p>
       <w:r>
-        <w:rPr>
-          <w:noProof/>
-        </w:rPr>
         <w:drawing>
-          <wp:inline distT="0" distB="0" distL="0" distR="0" wp14:anchorId="725E2C86" wp14:editId="21DF0EF0">
-            <wp:extent cx="5715000" cy="8582025"/>
-            <wp:effectExtent l="0" t="0" r="0" b="9525"/>
-            <wp:docPr id="1536247971" name="Afbeelding 1" descr="Afbeelding met tekst, schermopname, diagram, Lettertype&#10;&#10;Automatisch gegenereerde beschrijving"/>
+          <wp:inline distT="0" distB="0" distL="0" distR="0" wp14:anchorId="5BCC4A53" wp14:editId="05978331">
+            <wp:extent cx="4800682" cy="8633460"/>
+            <wp:effectExtent l="0" t="0" r="0" b="0"/>
+            <wp:docPr id="1256842612" name="Afbeelding 1" descr="Afbeelding met tekst, diagram, schermopname, Lettertype&#10;&#10;Automatisch gegenereerde beschrijving"/>
             <wp:cNvGraphicFramePr>
               <a:graphicFrameLocks xmlns:a="http://schemas.openxmlformats.org/drawingml/2006/main" noChangeAspect="1"/>
             </wp:cNvGraphicFramePr>
@@ -1461,7 +1386,7 @@
               <a:graphicData uri="http://schemas.openxmlformats.org/drawingml/2006/picture">
                 <pic:pic xmlns:pic="http://schemas.openxmlformats.org/drawingml/2006/picture">
                   <pic:nvPicPr>
-                    <pic:cNvPr id="1536247971" name="Afbeelding 1" descr="Afbeelding met tekst, schermopname, diagram, Lettertype&#10;&#10;Automatisch gegenereerde beschrijving"/>
+                    <pic:cNvPr id="1256842612" name="Afbeelding 1" descr="Afbeelding met tekst, diagram, schermopname, Lettertype&#10;&#10;Automatisch gegenereerde beschrijving"/>
                     <pic:cNvPicPr/>
                   </pic:nvPicPr>
                   <pic:blipFill>
@@ -1473,7 +1398,7 @@
                   <pic:spPr>
                     <a:xfrm>
                       <a:off x="0" y="0"/>
-                      <a:ext cx="5715000" cy="8582025"/>
+                      <a:ext cx="4803348" cy="8638255"/>
                     </a:xfrm>
                     <a:prstGeom prst="rect">
                       <a:avLst/>

</xml_diff>

<commit_message>
Add repositories + Custom Logger
</commit_message>
<xml_diff>
--- a/Ontwerpdocument OWL.docx
+++ b/Ontwerpdocument OWL.docx
@@ -900,11 +900,33 @@
         <w:t xml:space="preserve"> worden in </w:t>
       </w:r>
       <w:hyperlink r:id="rId11" w:history="1">
+        <w:proofErr w:type="spellStart"/>
         <w:r>
           <w:rPr>
             <w:rStyle w:val="Hyperlink"/>
           </w:rPr>
-          <w:t>FreeGilio/Owlsite (github.com)</w:t>
+          <w:t>FreeGilio</w:t>
+        </w:r>
+        <w:proofErr w:type="spellEnd"/>
+        <w:r>
+          <w:rPr>
+            <w:rStyle w:val="Hyperlink"/>
+          </w:rPr>
+          <w:t>/</w:t>
+        </w:r>
+        <w:proofErr w:type="spellStart"/>
+        <w:r>
+          <w:rPr>
+            <w:rStyle w:val="Hyperlink"/>
+          </w:rPr>
+          <w:t>Owlsite</w:t>
+        </w:r>
+        <w:proofErr w:type="spellEnd"/>
+        <w:r>
+          <w:rPr>
+            <w:rStyle w:val="Hyperlink"/>
+          </w:rPr>
+          <w:t xml:space="preserve"> (github.com)</w:t>
         </w:r>
       </w:hyperlink>
       <w:r>
@@ -1024,7 +1046,15 @@
         <w:t xml:space="preserve">werken. Hierbij is er </w:t>
       </w:r>
       <w:r>
-        <w:t>een Core laag en</w:t>
+        <w:t xml:space="preserve">een </w:t>
+      </w:r>
+      <w:proofErr w:type="spellStart"/>
+      <w:r>
+        <w:t>Core</w:t>
+      </w:r>
+      <w:proofErr w:type="spellEnd"/>
+      <w:r>
+        <w:t xml:space="preserve"> laag en</w:t>
       </w:r>
       <w:r>
         <w:t xml:space="preserve"> ook een DAL</w:t>
@@ -1036,7 +1066,23 @@
         <w:t>laag.</w:t>
       </w:r>
       <w:r>
-        <w:t xml:space="preserve"> Ik ga ook werken met dependency injection voor mijn MVC laag naar de DAL.</w:t>
+        <w:t xml:space="preserve"> Ik ga ook werken met </w:t>
+      </w:r>
+      <w:proofErr w:type="spellStart"/>
+      <w:r>
+        <w:t>dependency</w:t>
+      </w:r>
+      <w:proofErr w:type="spellEnd"/>
+      <w:r>
+        <w:t xml:space="preserve"> </w:t>
+      </w:r>
+      <w:proofErr w:type="spellStart"/>
+      <w:r>
+        <w:t>injection</w:t>
+      </w:r>
+      <w:proofErr w:type="spellEnd"/>
+      <w:r>
+        <w:t xml:space="preserve"> voor mijn MVC laag naar de DAL.</w:t>
       </w:r>
     </w:p>
     <w:p>
@@ -1130,8 +1176,13 @@
         <w:t>Het ERD Diagram is gebaseerd op de conceptueel model van mijn analyse document</w:t>
       </w:r>
       <w:r>
-        <w:t>. Hier zijn er koppeltabellen gemaakt die allemaal een relatie hebben met Character</w:t>
-      </w:r>
+        <w:t xml:space="preserve">. Hier zijn er koppeltabellen gemaakt die allemaal een relatie hebben met </w:t>
+      </w:r>
+      <w:proofErr w:type="spellStart"/>
+      <w:r>
+        <w:t>Character</w:t>
+      </w:r>
+      <w:proofErr w:type="spellEnd"/>
       <w:r>
         <w:t>.</w:t>
       </w:r>
@@ -1301,10 +1352,21 @@
         <w:t>men</w:t>
       </w:r>
       <w:r>
-        <w:t xml:space="preserve"> van O.W.L die gemaakt is met PlantUML.</w:t>
-      </w:r>
-      <w:r>
-        <w:t xml:space="preserve"> Alle parameters hebben een public get en private set</w:t>
+        <w:t xml:space="preserve"> van O.W.L die gemaakt is met </w:t>
+      </w:r>
+      <w:proofErr w:type="spellStart"/>
+      <w:r>
+        <w:t>PlantUML</w:t>
+      </w:r>
+      <w:proofErr w:type="spellEnd"/>
+      <w:r>
+        <w:t>.</w:t>
+      </w:r>
+      <w:r>
+        <w:t xml:space="preserve"> Alle parameters hebben een public get</w:t>
+      </w:r>
+      <w:r>
+        <w:t xml:space="preserve"> en set</w:t>
       </w:r>
       <w:r>
         <w:t>.</w:t>
@@ -1313,7 +1375,15 @@
     <w:p/>
     <w:p>
       <w:r>
-        <w:t>Deze klassen diagram laat alleen de models en relaties ervan zien.</w:t>
+        <w:t xml:space="preserve">Deze klassen diagram laat alleen de </w:t>
+      </w:r>
+      <w:proofErr w:type="spellStart"/>
+      <w:r>
+        <w:t>models</w:t>
+      </w:r>
+      <w:proofErr w:type="spellEnd"/>
+      <w:r>
+        <w:t xml:space="preserve"> en relaties ervan zien.</w:t>
       </w:r>
     </w:p>
     <w:p>
@@ -1366,7 +1436,15 @@
     <w:p>
       <w:r>
         <w:lastRenderedPageBreak/>
-        <w:t>Dit is de voorlopige architectuur met “Character” als voorbeeld</w:t>
+        <w:t>Dit is de voorlopige architectuur met “</w:t>
+      </w:r>
+      <w:proofErr w:type="spellStart"/>
+      <w:r>
+        <w:t>Character</w:t>
+      </w:r>
+      <w:proofErr w:type="spellEnd"/>
+      <w:r>
+        <w:t>” als voorbeeld</w:t>
       </w:r>
       <w:r>
         <w:t>.</w:t>
@@ -1375,10 +1453,10 @@
     <w:p>
       <w:r>
         <w:drawing>
-          <wp:inline distT="0" distB="0" distL="0" distR="0" wp14:anchorId="5BCC4A53" wp14:editId="05978331">
-            <wp:extent cx="4800682" cy="8633460"/>
+          <wp:inline distT="0" distB="0" distL="0" distR="0" wp14:anchorId="3C10ACFD" wp14:editId="66C94212">
+            <wp:extent cx="5067300" cy="6267450"/>
             <wp:effectExtent l="0" t="0" r="0" b="0"/>
-            <wp:docPr id="1256842612" name="Afbeelding 1" descr="Afbeelding met tekst, diagram, schermopname, Lettertype&#10;&#10;Automatisch gegenereerde beschrijving"/>
+            <wp:docPr id="409799607" name="Afbeelding 1" descr="Afbeelding met tekst, diagram, schermopname, Parallel&#10;&#10;Automatisch gegenereerde beschrijving"/>
             <wp:cNvGraphicFramePr>
               <a:graphicFrameLocks xmlns:a="http://schemas.openxmlformats.org/drawingml/2006/main" noChangeAspect="1"/>
             </wp:cNvGraphicFramePr>
@@ -1386,7 +1464,7 @@
               <a:graphicData uri="http://schemas.openxmlformats.org/drawingml/2006/picture">
                 <pic:pic xmlns:pic="http://schemas.openxmlformats.org/drawingml/2006/picture">
                   <pic:nvPicPr>
-                    <pic:cNvPr id="1256842612" name="Afbeelding 1" descr="Afbeelding met tekst, diagram, schermopname, Lettertype&#10;&#10;Automatisch gegenereerde beschrijving"/>
+                    <pic:cNvPr id="409799607" name="Afbeelding 1" descr="Afbeelding met tekst, diagram, schermopname, Parallel&#10;&#10;Automatisch gegenereerde beschrijving"/>
                     <pic:cNvPicPr/>
                   </pic:nvPicPr>
                   <pic:blipFill>
@@ -1398,7 +1476,7 @@
                   <pic:spPr>
                     <a:xfrm>
                       <a:off x="0" y="0"/>
-                      <a:ext cx="4803348" cy="8638255"/>
+                      <a:ext cx="5067300" cy="6267450"/>
                     </a:xfrm>
                     <a:prstGeom prst="rect">
                       <a:avLst/>

</xml_diff>

<commit_message>
Add fightstyle function added
</commit_message>
<xml_diff>
--- a/Ontwerpdocument OWL.docx
+++ b/Ontwerpdocument OWL.docx
@@ -127,7 +127,7 @@
         <w:t xml:space="preserve"> 0.</w:t>
       </w:r>
       <w:r>
-        <w:t>4</w:t>
+        <w:t>5</w:t>
       </w:r>
     </w:p>
     <w:p/>
@@ -1452,6 +1452,9 @@
     </w:p>
     <w:p>
       <w:r>
+        <w:rPr>
+          <w:noProof/>
+        </w:rPr>
         <w:drawing>
           <wp:inline distT="0" distB="0" distL="0" distR="0" wp14:anchorId="3C10ACFD" wp14:editId="66C94212">
             <wp:extent cx="5067300" cy="6267450"/>

</xml_diff>